<commit_message>
Ads improved final version report
</commit_message>
<xml_diff>
--- a/40401270_coursework1/report-coursework.docx
+++ b/40401270_coursework1/report-coursework.docx
@@ -91,20 +91,21 @@
         <w:spacing w:after="200" w:line="276" w:lineRule="auto"/>
         <w:rPr>
           <w:rFonts w:ascii="Calibri" w:eastAsia="Calibri" w:hAnsi="Calibri" w:cs="Calibri"/>
-        </w:rPr>
-      </w:pPr>
-      <w:r>
-        <w:rPr>
-          <w:rFonts w:ascii="Calibri" w:eastAsia="Calibri" w:hAnsi="Calibri" w:cs="Calibri"/>
           <w:lang w:val="it-IT"/>
         </w:rPr>
-        <w:tab/>
-      </w:r>
+      </w:pPr>
       <w:r>
         <w:rPr>
           <w:rFonts w:ascii="Calibri" w:eastAsia="Calibri" w:hAnsi="Calibri" w:cs="Calibri"/>
           <w:lang w:val="it-IT"/>
         </w:rPr>
+        <w:tab/>
+      </w:r>
+      <w:r>
+        <w:rPr>
+          <w:rFonts w:ascii="Calibri" w:eastAsia="Calibri" w:hAnsi="Calibri" w:cs="Calibri"/>
+          <w:lang w:val="it-IT"/>
+        </w:rPr>
         <w:t xml:space="preserve">            </w:t>
       </w:r>
       <w:r>
@@ -131,6 +132,7 @@
       <w:r>
         <w:rPr>
           <w:rFonts w:ascii="Calibri" w:eastAsia="Calibri" w:hAnsi="Calibri" w:cs="Calibri"/>
+          <w:lang w:val="it-IT"/>
         </w:rPr>
         <w:t xml:space="preserve">      </w:t>
       </w:r>
@@ -139,6 +141,7 @@
           <w:rPr>
             <w:rStyle w:val="Hyperlink"/>
             <w:rFonts w:ascii="Calibri" w:eastAsia="Calibri" w:hAnsi="Calibri" w:cs="Calibri"/>
+            <w:lang w:val="it-IT"/>
           </w:rPr>
           <w:t>40401270@live.napier.ac.uk</w:t>
         </w:r>
@@ -154,8 +157,15 @@
       <w:r>
         <w:rPr>
           <w:rFonts w:ascii="Calibri" w:eastAsia="Calibri" w:hAnsi="Calibri" w:cs="Calibri"/>
-        </w:rPr>
-        <w:t xml:space="preserve">             School of Computing, Edinburgh Napier University, Edinburgh – Software Engineer (SET</w:t>
+          <w:lang w:val="it-IT"/>
+        </w:rPr>
+        <w:t xml:space="preserve">             </w:t>
+      </w:r>
+      <w:r>
+        <w:rPr>
+          <w:rFonts w:ascii="Calibri" w:eastAsia="Calibri" w:hAnsi="Calibri" w:cs="Calibri"/>
+        </w:rPr>
+        <w:t>School of Computing, Edinburgh Napier University, Edinburgh – Software Engineer (SET</w:t>
       </w:r>
       <w:proofErr w:type="gramStart"/>
       <w:r>
@@ -191,13 +201,25 @@
         <w:rPr>
           <w:rFonts w:ascii="Calibri" w:eastAsia="Calibri" w:hAnsi="Calibri" w:cs="Calibri"/>
         </w:rPr>
-        <w:t xml:space="preserve"> This report will introduce, </w:t>
-      </w:r>
-      <w:r>
-        <w:rPr>
-          <w:rFonts w:ascii="Calibri" w:eastAsia="Calibri" w:hAnsi="Calibri" w:cs="Calibri"/>
-        </w:rPr>
-        <w:t>discuss,</w:t>
+        <w:t xml:space="preserve"> </w:t>
+      </w:r>
+      <w:r>
+        <w:rPr>
+          <w:rFonts w:ascii="Calibri" w:eastAsia="Calibri" w:hAnsi="Calibri" w:cs="Calibri"/>
+        </w:rPr>
+        <w:t>The aim of this coursework is to</w:t>
+      </w:r>
+      <w:r>
+        <w:rPr>
+          <w:rFonts w:ascii="Calibri" w:eastAsia="Calibri" w:hAnsi="Calibri" w:cs="Calibri"/>
+        </w:rPr>
+        <w:t xml:space="preserve"> </w:t>
+      </w:r>
+      <w:r>
+        <w:rPr>
+          <w:rFonts w:ascii="Calibri" w:eastAsia="Calibri" w:hAnsi="Calibri" w:cs="Calibri"/>
+        </w:rPr>
+        <w:t>discuss</w:t>
       </w:r>
       <w:r>
         <w:rPr>
@@ -235,7 +257,19 @@
         <w:rPr>
           <w:rFonts w:ascii="Calibri" w:eastAsia="Calibri" w:hAnsi="Calibri" w:cs="Calibri"/>
         </w:rPr>
-        <w:t>, using</w:t>
+        <w:t>,</w:t>
+      </w:r>
+      <w:r>
+        <w:rPr>
+          <w:rFonts w:ascii="Calibri" w:eastAsia="Calibri" w:hAnsi="Calibri" w:cs="Calibri"/>
+        </w:rPr>
+        <w:t xml:space="preserve"> and</w:t>
+      </w:r>
+      <w:r>
+        <w:rPr>
+          <w:rFonts w:ascii="Calibri" w:eastAsia="Calibri" w:hAnsi="Calibri" w:cs="Calibri"/>
+        </w:rPr>
+        <w:t xml:space="preserve"> using</w:t>
       </w:r>
       <w:r>
         <w:rPr>
@@ -387,42 +421,6 @@
         <w:spacing w:after="200" w:line="276" w:lineRule="auto"/>
         <w:rPr>
           <w:rFonts w:ascii="Calibri" w:eastAsia="Calibri" w:hAnsi="Calibri" w:cs="Calibri"/>
-        </w:rPr>
-      </w:pPr>
-      <w:r>
-        <w:rPr>
-          <w:rFonts w:ascii="Calibri" w:eastAsia="Calibri" w:hAnsi="Calibri" w:cs="Calibri"/>
-          <w:b/>
-          <w:bCs/>
-        </w:rPr>
-        <w:t>Keywords:</w:t>
-      </w:r>
-      <w:r>
-        <w:rPr>
-          <w:rFonts w:ascii="Calibri" w:eastAsia="Calibri" w:hAnsi="Calibri" w:cs="Calibri"/>
-        </w:rPr>
-        <w:t xml:space="preserve"> C#, coursework, Davide Pollicino, Software Engineer, unit Testing, </w:t>
-      </w:r>
-      <w:proofErr w:type="gramStart"/>
-      <w:r>
-        <w:rPr>
-          <w:rFonts w:ascii="Calibri" w:eastAsia="Calibri" w:hAnsi="Calibri" w:cs="Calibri"/>
-        </w:rPr>
-        <w:t>Use</w:t>
-      </w:r>
-      <w:proofErr w:type="gramEnd"/>
-      <w:r>
-        <w:rPr>
-          <w:rFonts w:ascii="Calibri" w:eastAsia="Calibri" w:hAnsi="Calibri" w:cs="Calibri"/>
-        </w:rPr>
-        <w:t xml:space="preserve"> case, Class Diagrams, testing plan; </w:t>
-      </w:r>
-    </w:p>
-    <w:p>
-      <w:pPr>
-        <w:spacing w:after="200" w:line="276" w:lineRule="auto"/>
-        <w:rPr>
-          <w:rFonts w:ascii="Calibri" w:eastAsia="Calibri" w:hAnsi="Calibri" w:cs="Calibri"/>
           <w:b/>
           <w:bCs/>
         </w:rPr>
@@ -495,13 +493,7 @@
         <w:rPr>
           <w:rFonts w:ascii="Calibri" w:eastAsia="Calibri" w:hAnsi="Calibri" w:cs="Calibri"/>
         </w:rPr>
-        <w:t>The Napier Bank costumer support application is required to</w:t>
-      </w:r>
-      <w:r>
-        <w:rPr>
-          <w:rFonts w:ascii="Calibri" w:eastAsia="Calibri" w:hAnsi="Calibri" w:cs="Calibri"/>
-        </w:rPr>
-        <w:t>:</w:t>
+        <w:t>The Napier Bank costumer support application is required to:</w:t>
       </w:r>
     </w:p>
     <w:p>
@@ -520,7 +512,7 @@
         <w:rPr>
           <w:rFonts w:ascii="Calibri" w:eastAsia="Calibri" w:hAnsi="Calibri" w:cs="Calibri"/>
         </w:rPr>
-        <w:t xml:space="preserve">Let the user type a message from a form or allows the user to upload the body message from a file chosen via </w:t>
+        <w:t xml:space="preserve">Let the user type a message from a form or allows the user to upload the message from a file chosen via </w:t>
       </w:r>
       <w:proofErr w:type="gramStart"/>
       <w:r>
@@ -547,7 +539,43 @@
         <w:rPr>
           <w:rFonts w:ascii="Calibri" w:eastAsia="Calibri" w:hAnsi="Calibri" w:cs="Calibri"/>
         </w:rPr>
-        <w:t>Recognize by the structure and ID of the message given, the nature of the message: Text Message, email, tweet.</w:t>
+        <w:t xml:space="preserve">Recognize by the structure </w:t>
+      </w:r>
+      <w:r>
+        <w:rPr>
+          <w:rFonts w:ascii="Calibri" w:eastAsia="Calibri" w:hAnsi="Calibri" w:cs="Calibri"/>
+        </w:rPr>
+        <w:t>of</w:t>
+      </w:r>
+      <w:r>
+        <w:rPr>
+          <w:rFonts w:ascii="Calibri" w:eastAsia="Calibri" w:hAnsi="Calibri" w:cs="Calibri"/>
+        </w:rPr>
+        <w:t xml:space="preserve"> </w:t>
+      </w:r>
+      <w:r>
+        <w:rPr>
+          <w:rFonts w:ascii="Calibri" w:eastAsia="Calibri" w:hAnsi="Calibri" w:cs="Calibri"/>
+        </w:rPr>
+        <w:t xml:space="preserve">the message </w:t>
+      </w:r>
+      <w:r>
+        <w:rPr>
+          <w:rFonts w:ascii="Calibri" w:eastAsia="Calibri" w:hAnsi="Calibri" w:cs="Calibri"/>
+        </w:rPr>
+        <w:t>I</w:t>
+      </w:r>
+      <w:r>
+        <w:rPr>
+          <w:rFonts w:ascii="Calibri" w:eastAsia="Calibri" w:hAnsi="Calibri" w:cs="Calibri"/>
+        </w:rPr>
+        <w:t>D</w:t>
+      </w:r>
+      <w:r>
+        <w:rPr>
+          <w:rFonts w:ascii="Calibri" w:eastAsia="Calibri" w:hAnsi="Calibri" w:cs="Calibri"/>
+        </w:rPr>
+        <w:t>, the nature of the message: Text Message, email, tweet.</w:t>
       </w:r>
     </w:p>
     <w:p>
@@ -729,6 +757,51 @@
         <w:spacing w:after="200" w:line="276" w:lineRule="auto"/>
         <w:rPr>
           <w:rFonts w:ascii="Calibri" w:eastAsia="Calibri" w:hAnsi="Calibri" w:cs="Calibri"/>
+        </w:rPr>
+      </w:pPr>
+      <w:r>
+        <w:rPr>
+          <w:rFonts w:ascii="Calibri" w:eastAsia="Calibri" w:hAnsi="Calibri" w:cs="Calibri"/>
+        </w:rPr>
+        <w:tab/>
+      </w:r>
+      <w:r>
+        <w:rPr>
+          <w:rFonts w:ascii="Calibri" w:eastAsia="Calibri" w:hAnsi="Calibri" w:cs="Calibri"/>
+        </w:rPr>
+        <w:tab/>
+      </w:r>
+      <w:r>
+        <w:rPr>
+          <w:rFonts w:ascii="Calibri" w:eastAsia="Calibri" w:hAnsi="Calibri" w:cs="Calibri"/>
+        </w:rPr>
+        <w:tab/>
+        <w:t xml:space="preserve">                </w:t>
+      </w:r>
+      <w:r>
+        <w:rPr>
+          <w:rFonts w:ascii="Calibri" w:eastAsia="Calibri" w:hAnsi="Calibri" w:cs="Calibri"/>
+        </w:rPr>
+        <w:tab/>
+      </w:r>
+      <w:r>
+        <w:rPr>
+          <w:rFonts w:ascii="Calibri" w:eastAsia="Calibri" w:hAnsi="Calibri" w:cs="Calibri"/>
+        </w:rPr>
+        <w:t xml:space="preserve">      </w:t>
+      </w:r>
+      <w:r>
+        <w:rPr>
+          <w:rFonts w:ascii="Calibri" w:eastAsia="Calibri" w:hAnsi="Calibri" w:cs="Calibri"/>
+        </w:rPr>
+        <w:tab/>
+      </w:r>
+    </w:p>
+    <w:p>
+      <w:pPr>
+        <w:spacing w:after="200" w:line="276" w:lineRule="auto"/>
+        <w:rPr>
+          <w:rFonts w:ascii="Calibri" w:eastAsia="Calibri" w:hAnsi="Calibri" w:cs="Calibri"/>
           <w:b/>
           <w:bCs/>
         </w:rPr>
@@ -751,40 +824,77 @@
           <w:rFonts w:ascii="Calibri" w:eastAsia="Calibri" w:hAnsi="Calibri" w:cs="Calibri"/>
         </w:rPr>
         <w:tab/>
-        <w:t xml:space="preserve">                </w:t>
-      </w:r>
-      <w:r>
-        <w:rPr>
-          <w:rFonts w:ascii="Calibri" w:eastAsia="Calibri" w:hAnsi="Calibri" w:cs="Calibri"/>
-        </w:rPr>
-        <w:tab/>
-      </w:r>
-      <w:r>
-        <w:rPr>
-          <w:rFonts w:ascii="Calibri" w:eastAsia="Calibri" w:hAnsi="Calibri" w:cs="Calibri"/>
-        </w:rPr>
-        <w:t xml:space="preserve">      </w:t>
-      </w:r>
-      <w:r>
-        <w:rPr>
-          <w:rFonts w:ascii="Calibri" w:eastAsia="Calibri" w:hAnsi="Calibri" w:cs="Calibri"/>
-          <w:b/>
-          <w:bCs/>
-        </w:rPr>
-        <w:t>Use case diagram</w:t>
-      </w:r>
-      <w:r>
-        <w:rPr>
-          <w:rFonts w:ascii="Calibri" w:eastAsia="Calibri" w:hAnsi="Calibri" w:cs="Calibri"/>
-        </w:rPr>
-        <w:tab/>
-      </w:r>
-      <w:r>
-        <w:rPr>
-          <w:rFonts w:ascii="Calibri" w:eastAsia="Calibri" w:hAnsi="Calibri" w:cs="Calibri"/>
-        </w:rPr>
-        <w:tab/>
-      </w:r>
+      </w:r>
+      <w:r>
+        <w:rPr>
+          <w:rFonts w:ascii="Calibri" w:eastAsia="Calibri" w:hAnsi="Calibri" w:cs="Calibri"/>
+        </w:rPr>
+        <w:tab/>
+      </w:r>
+      <w:r>
+        <w:rPr>
+          <w:rFonts w:ascii="Calibri" w:eastAsia="Calibri" w:hAnsi="Calibri" w:cs="Calibri"/>
+        </w:rPr>
+        <w:tab/>
+      </w:r>
+      <w:r>
+        <w:rPr>
+          <w:rFonts w:ascii="Calibri" w:eastAsia="Calibri" w:hAnsi="Calibri" w:cs="Calibri"/>
+          <w:b/>
+          <w:bCs/>
+        </w:rPr>
+        <w:t>Use Case Diagram</w:t>
+      </w:r>
+    </w:p>
+    <w:p>
+      <w:pPr>
+        <w:spacing w:after="200" w:line="276" w:lineRule="auto"/>
+        <w:rPr>
+          <w:rFonts w:ascii="Calibri" w:eastAsia="Calibri" w:hAnsi="Calibri" w:cs="Calibri"/>
+        </w:rPr>
+      </w:pPr>
+      <w:r>
+        <w:rPr>
+          <w:rFonts w:ascii="Calibri" w:eastAsia="Calibri" w:hAnsi="Calibri" w:cs="Calibri"/>
+        </w:rPr>
+        <w:t>A UML use case diagram is the primary form of system requirements for a new software program under development. Each use case diagram specifies the expected behavior of the application, that summarize some relationship between use case (specific action that the user is executing), actors (the users) and the system (our bank message application).</w:t>
+      </w:r>
+    </w:p>
+    <w:p>
+      <w:pPr>
+        <w:spacing w:after="200" w:line="276" w:lineRule="auto"/>
+        <w:rPr>
+          <w:rFonts w:ascii="Calibri" w:eastAsia="Calibri" w:hAnsi="Calibri" w:cs="Calibri"/>
+        </w:rPr>
+      </w:pPr>
+      <w:r>
+        <w:rPr>
+          <w:rFonts w:ascii="Calibri" w:eastAsia="Calibri" w:hAnsi="Calibri" w:cs="Calibri"/>
+        </w:rPr>
+        <w:t xml:space="preserve">Below, we can find </w:t>
+      </w:r>
+      <w:r>
+        <w:rPr>
+          <w:rFonts w:ascii="Calibri" w:eastAsia="Calibri" w:hAnsi="Calibri" w:cs="Calibri"/>
+        </w:rPr>
+        <w:t>a</w:t>
+      </w:r>
+      <w:r>
+        <w:rPr>
+          <w:rFonts w:ascii="Calibri" w:eastAsia="Calibri" w:hAnsi="Calibri" w:cs="Calibri"/>
+        </w:rPr>
+        <w:t xml:space="preserve"> use case diagram of our application. </w:t>
+      </w:r>
+    </w:p>
+    <w:p>
+      <w:pPr>
+        <w:spacing w:after="200" w:line="276" w:lineRule="auto"/>
+        <w:rPr>
+          <w:rFonts w:ascii="Calibri" w:eastAsia="Calibri" w:hAnsi="Calibri" w:cs="Calibri"/>
+          <w:b/>
+          <w:bCs/>
+        </w:rPr>
+      </w:pPr>
       <w:r>
         <w:rPr>
           <w:noProof/>
@@ -842,31 +952,79 @@
           <w:b/>
           <w:bCs/>
         </w:rPr>
-        <w:t>Use case with soft</w:t>
-      </w:r>
-      <w:r>
-        <w:rPr>
-          <w:rFonts w:ascii="Calibri" w:eastAsia="Calibri" w:hAnsi="Calibri" w:cs="Calibri"/>
-          <w:b/>
-          <w:bCs/>
-        </w:rPr>
-        <w:t xml:space="preserve"> g</w:t>
-      </w:r>
-      <w:r>
-        <w:rPr>
-          <w:rFonts w:ascii="Calibri" w:eastAsia="Calibri" w:hAnsi="Calibri" w:cs="Calibri"/>
-          <w:b/>
-          <w:bCs/>
-        </w:rPr>
-        <w:t>o</w:t>
-      </w:r>
-      <w:r>
-        <w:rPr>
-          <w:rFonts w:ascii="Calibri" w:eastAsia="Calibri" w:hAnsi="Calibri" w:cs="Calibri"/>
-          <w:b/>
-          <w:bCs/>
-        </w:rPr>
-        <w:t>als (NFRs)</w:t>
+        <w:t>Use case with soft goals (NFRs)</w:t>
+      </w:r>
+    </w:p>
+    <w:p>
+      <w:pPr>
+        <w:spacing w:after="200" w:line="276" w:lineRule="auto"/>
+        <w:rPr>
+          <w:rFonts w:ascii="Calibri" w:eastAsia="Calibri" w:hAnsi="Calibri" w:cs="Calibri"/>
+        </w:rPr>
+      </w:pPr>
+      <w:proofErr w:type="gramStart"/>
+      <w:r>
+        <w:rPr>
+          <w:rFonts w:ascii="Calibri" w:eastAsia="Calibri" w:hAnsi="Calibri" w:cs="Calibri"/>
+        </w:rPr>
+        <w:t xml:space="preserve">A </w:t>
+      </w:r>
+      <w:r>
+        <w:rPr>
+          <w:rFonts w:ascii="Calibri" w:eastAsia="Calibri" w:hAnsi="Calibri" w:cs="Calibri"/>
+          <w:b/>
+          <w:bCs/>
+        </w:rPr>
+        <w:t>soft goal,</w:t>
+      </w:r>
+      <w:proofErr w:type="gramEnd"/>
+      <w:r>
+        <w:rPr>
+          <w:rFonts w:ascii="Calibri" w:eastAsia="Calibri" w:hAnsi="Calibri" w:cs="Calibri"/>
+        </w:rPr>
+        <w:t xml:space="preserve"> is a system an implicit system requirement. For implicit requirement, we indicate a software functionality or characteristics that has not explicitly indicated in the </w:t>
+      </w:r>
+      <w:r>
+        <w:rPr>
+          <w:rFonts w:ascii="Calibri" w:eastAsia="Calibri" w:hAnsi="Calibri" w:cs="Calibri"/>
+          <w:b/>
+          <w:bCs/>
+        </w:rPr>
+        <w:t>development plan</w:t>
+      </w:r>
+      <w:r>
+        <w:rPr>
+          <w:rFonts w:ascii="Calibri" w:eastAsia="Calibri" w:hAnsi="Calibri" w:cs="Calibri"/>
+        </w:rPr>
+        <w:t xml:space="preserve">, but that must coexist in our environment in </w:t>
+      </w:r>
+      <w:proofErr w:type="gramStart"/>
+      <w:r>
+        <w:rPr>
+          <w:rFonts w:ascii="Calibri" w:eastAsia="Calibri" w:hAnsi="Calibri" w:cs="Calibri"/>
+        </w:rPr>
+        <w:t>our</w:t>
+      </w:r>
+      <w:proofErr w:type="gramEnd"/>
+      <w:r>
+        <w:rPr>
+          <w:rFonts w:ascii="Calibri" w:eastAsia="Calibri" w:hAnsi="Calibri" w:cs="Calibri"/>
+        </w:rPr>
+        <w:t xml:space="preserve"> to achieve our goals. Use case with soft goals in fact, represent a </w:t>
+      </w:r>
+      <w:r>
+        <w:rPr>
+          <w:rFonts w:ascii="Calibri" w:eastAsia="Calibri" w:hAnsi="Calibri" w:cs="Calibri"/>
+          <w:b/>
+          <w:bCs/>
+        </w:rPr>
+        <w:t>non-functional requirement</w:t>
+      </w:r>
+      <w:r>
+        <w:rPr>
+          <w:rFonts w:ascii="Calibri" w:eastAsia="Calibri" w:hAnsi="Calibri" w:cs="Calibri"/>
+        </w:rPr>
+        <w:t xml:space="preserve"> and the relations between non-functional requirements. Below, we can find a use case with soft goal diagram related to our application. </w:t>
       </w:r>
     </w:p>
     <w:p>
@@ -922,36 +1080,19 @@
     <w:p>
       <w:pPr>
         <w:spacing w:after="200" w:line="276" w:lineRule="auto"/>
-        <w:rPr>
-          <w:rFonts w:ascii="Calibri" w:eastAsia="Calibri" w:hAnsi="Calibri" w:cs="Calibri"/>
-          <w:b/>
-          <w:bCs/>
-        </w:rPr>
-      </w:pPr>
-      <w:r>
-        <w:rPr>
-          <w:rFonts w:ascii="Calibri" w:eastAsia="Calibri" w:hAnsi="Calibri" w:cs="Calibri"/>
-        </w:rPr>
-        <w:tab/>
-      </w:r>
-      <w:r>
-        <w:rPr>
-          <w:rFonts w:ascii="Calibri" w:eastAsia="Calibri" w:hAnsi="Calibri" w:cs="Calibri"/>
-        </w:rPr>
-        <w:tab/>
-      </w:r>
-      <w:r>
-        <w:rPr>
-          <w:rFonts w:ascii="Calibri" w:eastAsia="Calibri" w:hAnsi="Calibri" w:cs="Calibri"/>
-        </w:rPr>
-        <w:tab/>
-      </w:r>
-      <w:r>
-        <w:rPr>
-          <w:rFonts w:ascii="Calibri" w:eastAsia="Calibri" w:hAnsi="Calibri" w:cs="Calibri"/>
-        </w:rPr>
-        <w:tab/>
-        <w:t xml:space="preserve">  </w:t>
+        <w:ind w:left="2160" w:firstLine="720"/>
+        <w:rPr>
+          <w:rFonts w:ascii="Calibri" w:eastAsia="Calibri" w:hAnsi="Calibri" w:cs="Calibri"/>
+          <w:b/>
+          <w:bCs/>
+        </w:rPr>
+      </w:pPr>
+      <w:r>
+        <w:rPr>
+          <w:rFonts w:ascii="Calibri" w:eastAsia="Calibri" w:hAnsi="Calibri" w:cs="Calibri"/>
+        </w:rPr>
+        <w:lastRenderedPageBreak/>
+        <w:t xml:space="preserve"> </w:t>
       </w:r>
       <w:r>
         <w:rPr>
@@ -971,9 +1112,130 @@
       </w:pPr>
       <w:r>
         <w:rPr>
+          <w:rFonts w:ascii="Calibri" w:eastAsia="Calibri" w:hAnsi="Calibri" w:cs="Calibri"/>
+        </w:rPr>
+        <w:t xml:space="preserve">Before to process with the implementation of the source code, it is necessary to analyze and approve the structure of the project and the set of classes that will be used within the project. This step, will allows us avoid errors and re-design during the development process, guaranteeing a high level of </w:t>
+      </w:r>
+      <w:r>
+        <w:rPr>
+          <w:rFonts w:ascii="Calibri" w:eastAsia="Calibri" w:hAnsi="Calibri" w:cs="Calibri"/>
+          <w:b/>
+          <w:bCs/>
+        </w:rPr>
+        <w:t>scalability</w:t>
+      </w:r>
+      <w:r>
+        <w:rPr>
+          <w:rFonts w:ascii="Calibri" w:eastAsia="Calibri" w:hAnsi="Calibri" w:cs="Calibri"/>
+        </w:rPr>
+        <w:t xml:space="preserve"> and </w:t>
+      </w:r>
+      <w:r>
+        <w:rPr>
+          <w:rFonts w:ascii="Calibri" w:eastAsia="Calibri" w:hAnsi="Calibri" w:cs="Calibri"/>
+          <w:b/>
+          <w:bCs/>
+        </w:rPr>
+        <w:t>modularity</w:t>
+      </w:r>
+      <w:r>
+        <w:rPr>
+          <w:rFonts w:ascii="Calibri" w:eastAsia="Calibri" w:hAnsi="Calibri" w:cs="Calibri"/>
+        </w:rPr>
+        <w:t xml:space="preserve"> of the application, proven by an </w:t>
+      </w:r>
+      <w:r>
+        <w:rPr>
+          <w:rFonts w:ascii="Calibri" w:eastAsia="Calibri" w:hAnsi="Calibri" w:cs="Calibri"/>
+          <w:b/>
+          <w:bCs/>
+        </w:rPr>
+        <w:t>accurate design</w:t>
+      </w:r>
+      <w:r>
+        <w:rPr>
+          <w:rFonts w:ascii="Calibri" w:eastAsia="Calibri" w:hAnsi="Calibri" w:cs="Calibri"/>
+        </w:rPr>
+        <w:t xml:space="preserve">. </w:t>
+      </w:r>
+    </w:p>
+    <w:p>
+      <w:pPr>
+        <w:spacing w:after="200" w:line="276" w:lineRule="auto"/>
+        <w:rPr>
+          <w:rFonts w:ascii="Calibri" w:eastAsia="Calibri" w:hAnsi="Calibri" w:cs="Calibri"/>
+        </w:rPr>
+      </w:pPr>
+      <w:r>
+        <w:rPr>
+          <w:rFonts w:ascii="Calibri" w:eastAsia="Calibri" w:hAnsi="Calibri" w:cs="Calibri"/>
+        </w:rPr>
+        <w:t xml:space="preserve">Our application is divided in 3 logic part, a Presentation Layer, responsible for the interaction between user and platform, a Logic or Business Layer, responsible for the message analysis and message elaboration and a Data layer, responsible for data-serialization and data de-serialization. </w:t>
+      </w:r>
+    </w:p>
+    <w:p>
+      <w:pPr>
+        <w:spacing w:after="200" w:line="276" w:lineRule="auto"/>
+        <w:rPr>
+          <w:rFonts w:ascii="Calibri" w:eastAsia="Calibri" w:hAnsi="Calibri" w:cs="Calibri"/>
+        </w:rPr>
+      </w:pPr>
+      <w:r>
+        <w:rPr>
+          <w:rFonts w:ascii="Calibri" w:eastAsia="Calibri" w:hAnsi="Calibri" w:cs="Calibri"/>
+        </w:rPr>
+        <w:t>Below</w:t>
+      </w:r>
+      <w:r>
+        <w:rPr>
+          <w:rFonts w:ascii="Calibri" w:eastAsia="Calibri" w:hAnsi="Calibri" w:cs="Calibri"/>
+        </w:rPr>
+        <w:t xml:space="preserve"> [Figure 3]</w:t>
+      </w:r>
+      <w:r>
+        <w:rPr>
+          <w:rFonts w:ascii="Calibri" w:eastAsia="Calibri" w:hAnsi="Calibri" w:cs="Calibri"/>
+        </w:rPr>
+        <w:t xml:space="preserve">, we can find the project structure of </w:t>
+      </w:r>
+      <w:r>
+        <w:rPr>
+          <w:rFonts w:ascii="Calibri" w:eastAsia="Calibri" w:hAnsi="Calibri" w:cs="Calibri"/>
+        </w:rPr>
+        <w:t xml:space="preserve">our application. </w:t>
+      </w:r>
+    </w:p>
+    <w:p>
+      <w:pPr>
+        <w:spacing w:after="200" w:line="276" w:lineRule="auto"/>
+        <w:rPr>
+          <w:rFonts w:ascii="Calibri" w:eastAsia="Calibri" w:hAnsi="Calibri" w:cs="Calibri"/>
+        </w:rPr>
+      </w:pPr>
+      <w:r>
+        <w:rPr>
+          <w:rFonts w:ascii="Calibri" w:eastAsia="Calibri" w:hAnsi="Calibri" w:cs="Calibri"/>
+        </w:rPr>
+        <w:t>Figure 3</w:t>
+      </w:r>
+      <w:r>
+        <w:rPr>
+          <w:rFonts w:ascii="Calibri" w:eastAsia="Calibri" w:hAnsi="Calibri" w:cs="Calibri"/>
+        </w:rPr>
+        <w:t xml:space="preserve">: Project structure. </w:t>
+      </w:r>
+    </w:p>
+    <w:p>
+      <w:pPr>
+        <w:spacing w:after="200" w:line="276" w:lineRule="auto"/>
+        <w:rPr>
+          <w:rFonts w:ascii="Calibri" w:eastAsia="Calibri" w:hAnsi="Calibri" w:cs="Calibri"/>
+        </w:rPr>
+      </w:pPr>
+      <w:r>
+        <w:rPr>
           <w:noProof/>
         </w:rPr>
-        <w:lastRenderedPageBreak/>
         <w:drawing>
           <wp:inline distT="0" distB="0" distL="0" distR="0" wp14:anchorId="0033850E" wp14:editId="791E2145">
             <wp:extent cx="5943600" cy="3344545"/>
@@ -1018,6 +1280,112 @@
           <w:rFonts w:ascii="Calibri" w:eastAsia="Calibri" w:hAnsi="Calibri" w:cs="Calibri"/>
         </w:rPr>
       </w:pPr>
+      <w:r>
+        <w:rPr>
+          <w:rFonts w:ascii="Calibri" w:eastAsia="Calibri" w:hAnsi="Calibri" w:cs="Calibri"/>
+        </w:rPr>
+        <w:t xml:space="preserve">A class diagram is a structured diagram that allows us to describe the overall structure of the system, defining the classes, attributes and methods that will be used withing the platform, defining also eventually the relationship between these classes and the accessibility level of each class, attribute and methods, like private, public and protected (the default in C#). </w:t>
+      </w:r>
+    </w:p>
+    <w:p>
+      <w:pPr>
+        <w:spacing w:after="200" w:line="276" w:lineRule="auto"/>
+        <w:rPr>
+          <w:rFonts w:ascii="Calibri" w:eastAsia="Calibri" w:hAnsi="Calibri" w:cs="Calibri"/>
+        </w:rPr>
+      </w:pPr>
+      <w:r>
+        <w:rPr>
+          <w:rFonts w:ascii="Calibri" w:eastAsia="Calibri" w:hAnsi="Calibri" w:cs="Calibri"/>
+        </w:rPr>
+        <w:t xml:space="preserve">Below, in the Figure 4., </w:t>
+      </w:r>
+      <w:proofErr w:type="gramStart"/>
+      <w:r>
+        <w:rPr>
+          <w:rFonts w:ascii="Calibri" w:eastAsia="Calibri" w:hAnsi="Calibri" w:cs="Calibri"/>
+        </w:rPr>
+        <w:t>it’s</w:t>
+      </w:r>
+      <w:proofErr w:type="gramEnd"/>
+      <w:r>
+        <w:rPr>
+          <w:rFonts w:ascii="Calibri" w:eastAsia="Calibri" w:hAnsi="Calibri" w:cs="Calibri"/>
+        </w:rPr>
+        <w:t xml:space="preserve"> possible to analyze the class diagram of the Napier Bank platform. </w:t>
+      </w:r>
+    </w:p>
+    <w:p>
+      <w:pPr>
+        <w:spacing w:after="200" w:line="276" w:lineRule="auto"/>
+        <w:rPr>
+          <w:rFonts w:ascii="Calibri" w:eastAsia="Calibri" w:hAnsi="Calibri" w:cs="Calibri"/>
+        </w:rPr>
+      </w:pPr>
+    </w:p>
+    <w:p>
+      <w:pPr>
+        <w:spacing w:after="200" w:line="276" w:lineRule="auto"/>
+        <w:rPr>
+          <w:rFonts w:ascii="Calibri" w:eastAsia="Calibri" w:hAnsi="Calibri" w:cs="Calibri"/>
+        </w:rPr>
+      </w:pPr>
+    </w:p>
+    <w:p>
+      <w:pPr>
+        <w:spacing w:after="200" w:line="276" w:lineRule="auto"/>
+        <w:rPr>
+          <w:rFonts w:ascii="Calibri" w:eastAsia="Calibri" w:hAnsi="Calibri" w:cs="Calibri"/>
+        </w:rPr>
+      </w:pPr>
+    </w:p>
+    <w:p>
+      <w:pPr>
+        <w:spacing w:after="200" w:line="276" w:lineRule="auto"/>
+        <w:rPr>
+          <w:rFonts w:ascii="Calibri" w:eastAsia="Calibri" w:hAnsi="Calibri" w:cs="Calibri"/>
+        </w:rPr>
+      </w:pPr>
+    </w:p>
+    <w:p>
+      <w:pPr>
+        <w:spacing w:after="200" w:line="276" w:lineRule="auto"/>
+        <w:rPr>
+          <w:rFonts w:ascii="Calibri" w:eastAsia="Calibri" w:hAnsi="Calibri" w:cs="Calibri"/>
+        </w:rPr>
+      </w:pPr>
+    </w:p>
+    <w:p>
+      <w:pPr>
+        <w:spacing w:after="200" w:line="276" w:lineRule="auto"/>
+        <w:rPr>
+          <w:rFonts w:ascii="Calibri" w:eastAsia="Calibri" w:hAnsi="Calibri" w:cs="Calibri"/>
+        </w:rPr>
+      </w:pPr>
+      <w:r>
+        <w:rPr>
+          <w:rFonts w:ascii="Calibri" w:eastAsia="Calibri" w:hAnsi="Calibri" w:cs="Calibri"/>
+        </w:rPr>
+        <w:t xml:space="preserve">Figure </w:t>
+      </w:r>
+      <w:r>
+        <w:rPr>
+          <w:rFonts w:ascii="Calibri" w:eastAsia="Calibri" w:hAnsi="Calibri" w:cs="Calibri"/>
+        </w:rPr>
+        <w:t>4</w:t>
+      </w:r>
+      <w:r>
+        <w:rPr>
+          <w:rFonts w:ascii="Calibri" w:eastAsia="Calibri" w:hAnsi="Calibri" w:cs="Calibri"/>
+        </w:rPr>
+        <w:t xml:space="preserve">: </w:t>
+      </w:r>
+      <w:r>
+        <w:rPr>
+          <w:rFonts w:ascii="Calibri" w:eastAsia="Calibri" w:hAnsi="Calibri" w:cs="Calibri"/>
+        </w:rPr>
+        <w:t>Class diagram</w:t>
+      </w:r>
     </w:p>
     <w:p>
       <w:pPr>
@@ -1038,7 +1406,6 @@
         <w:rPr>
           <w:noProof/>
         </w:rPr>
-        <w:lastRenderedPageBreak/>
         <w:drawing>
           <wp:inline distT="0" distB="0" distL="0" distR="0" wp14:anchorId="4CEBB631" wp14:editId="687E5E72">
             <wp:extent cx="5943600" cy="4364355"/>
@@ -1137,53 +1504,82 @@
         <w:rPr>
           <w:rFonts w:ascii="Calibri" w:eastAsia="Calibri" w:hAnsi="Calibri" w:cs="Calibri"/>
         </w:rPr>
-        <w:tab/>
-      </w:r>
-      <w:r>
-        <w:rPr>
-          <w:rFonts w:ascii="Calibri" w:eastAsia="Calibri" w:hAnsi="Calibri" w:cs="Calibri"/>
-        </w:rPr>
-        <w:tab/>
-      </w:r>
-      <w:r>
-        <w:rPr>
-          <w:rFonts w:ascii="Calibri" w:eastAsia="Calibri" w:hAnsi="Calibri" w:cs="Calibri"/>
-        </w:rPr>
-        <w:tab/>
-      </w:r>
-      <w:r>
-        <w:rPr>
-          <w:rFonts w:ascii="Calibri" w:eastAsia="Calibri" w:hAnsi="Calibri" w:cs="Calibri"/>
-        </w:rPr>
-        <w:tab/>
-      </w:r>
-      <w:r>
-        <w:rPr>
-          <w:rFonts w:ascii="Calibri" w:eastAsia="Calibri" w:hAnsi="Calibri" w:cs="Calibri"/>
-        </w:rPr>
-        <w:tab/>
-      </w:r>
-      <w:r>
-        <w:rPr>
-          <w:rFonts w:ascii="Calibri" w:eastAsia="Calibri" w:hAnsi="Calibri" w:cs="Calibri"/>
-          <w:b/>
-          <w:bCs/>
-        </w:rPr>
-        <w:t>Testing Strategy</w:t>
-      </w:r>
-    </w:p>
-    <w:p>
-      <w:pPr>
-        <w:spacing w:after="200" w:line="276" w:lineRule="auto"/>
-        <w:rPr>
-          <w:rFonts w:ascii="Calibri" w:eastAsia="Calibri" w:hAnsi="Calibri" w:cs="Calibri"/>
-        </w:rPr>
-      </w:pPr>
-      <w:r>
-        <w:rPr>
-          <w:rFonts w:ascii="Calibri" w:eastAsia="Calibri" w:hAnsi="Calibri" w:cs="Calibri"/>
-        </w:rPr>
-        <w:t xml:space="preserve">To correctly validate the entire </w:t>
+        <w:lastRenderedPageBreak/>
+        <w:tab/>
+      </w:r>
+      <w:r>
+        <w:rPr>
+          <w:rFonts w:ascii="Calibri" w:eastAsia="Calibri" w:hAnsi="Calibri" w:cs="Calibri"/>
+        </w:rPr>
+        <w:tab/>
+      </w:r>
+      <w:r>
+        <w:rPr>
+          <w:rFonts w:ascii="Calibri" w:eastAsia="Calibri" w:hAnsi="Calibri" w:cs="Calibri"/>
+        </w:rPr>
+        <w:tab/>
+      </w:r>
+      <w:r>
+        <w:rPr>
+          <w:rFonts w:ascii="Calibri" w:eastAsia="Calibri" w:hAnsi="Calibri" w:cs="Calibri"/>
+        </w:rPr>
+        <w:tab/>
+      </w:r>
+      <w:r>
+        <w:rPr>
+          <w:rFonts w:ascii="Calibri" w:eastAsia="Calibri" w:hAnsi="Calibri" w:cs="Calibri"/>
+        </w:rPr>
+        <w:t>T</w:t>
+      </w:r>
+      <w:r>
+        <w:rPr>
+          <w:rFonts w:ascii="Calibri" w:eastAsia="Calibri" w:hAnsi="Calibri" w:cs="Calibri"/>
+          <w:b/>
+          <w:bCs/>
+        </w:rPr>
+        <w:t>esting Strategy</w:t>
+      </w:r>
+      <w:r>
+        <w:rPr>
+          <w:rFonts w:ascii="Calibri" w:eastAsia="Calibri" w:hAnsi="Calibri" w:cs="Calibri"/>
+          <w:b/>
+          <w:bCs/>
+        </w:rPr>
+        <w:t xml:space="preserve"> </w:t>
+      </w:r>
+      <w:r>
+        <w:rPr>
+          <w:rFonts w:ascii="Calibri" w:eastAsia="Calibri" w:hAnsi="Calibri" w:cs="Calibri"/>
+          <w:b/>
+          <w:bCs/>
+        </w:rPr>
+        <w:t>and Test procedures</w:t>
+      </w:r>
+    </w:p>
+    <w:p>
+      <w:pPr>
+        <w:spacing w:after="200" w:line="276" w:lineRule="auto"/>
+        <w:rPr>
+          <w:rFonts w:ascii="Calibri" w:eastAsia="Calibri" w:hAnsi="Calibri" w:cs="Calibri"/>
+        </w:rPr>
+      </w:pPr>
+      <w:r>
+        <w:rPr>
+          <w:rFonts w:ascii="Calibri" w:eastAsia="Calibri" w:hAnsi="Calibri" w:cs="Calibri"/>
+        </w:rPr>
+        <w:t>To correctly validate</w:t>
+      </w:r>
+      <w:r>
+        <w:rPr>
+          <w:rFonts w:ascii="Calibri" w:eastAsia="Calibri" w:hAnsi="Calibri" w:cs="Calibri"/>
+        </w:rPr>
+        <w:t xml:space="preserve"> and test</w:t>
+      </w:r>
+      <w:r>
+        <w:rPr>
+          <w:rFonts w:ascii="Calibri" w:eastAsia="Calibri" w:hAnsi="Calibri" w:cs="Calibri"/>
+        </w:rPr>
+        <w:t xml:space="preserve"> the entire </w:t>
       </w:r>
       <w:r>
         <w:rPr>
@@ -1223,30 +1619,95 @@
         <w:rPr>
           <w:rFonts w:ascii="Calibri" w:eastAsia="Calibri" w:hAnsi="Calibri" w:cs="Calibri"/>
         </w:rPr>
-        <w:lastRenderedPageBreak/>
-        <w:t xml:space="preserve">A first set of tests has been realized in base to direct project requirements. A second set of tests, has been created considering the indirect requirements of the project, where, for indirect requirements, we intend all the requirements that has not been explicitly indicated in the project statement, but are essentials in order to avoid elaboration anomalies or bugs. </w:t>
-      </w:r>
-    </w:p>
-    <w:p>
-      <w:pPr>
-        <w:spacing w:after="200" w:line="276" w:lineRule="auto"/>
-        <w:rPr>
-          <w:rFonts w:ascii="Calibri" w:eastAsia="Calibri" w:hAnsi="Calibri" w:cs="Calibri"/>
-        </w:rPr>
-      </w:pPr>
-    </w:p>
-    <w:p>
-      <w:pPr>
-        <w:spacing w:after="200" w:line="276" w:lineRule="auto"/>
-        <w:rPr>
-          <w:rFonts w:ascii="Calibri" w:eastAsia="Calibri" w:hAnsi="Calibri" w:cs="Calibri"/>
-        </w:rPr>
-      </w:pPr>
-      <w:r>
-        <w:rPr>
-          <w:rFonts w:ascii="Calibri" w:eastAsia="Calibri" w:hAnsi="Calibri" w:cs="Calibri"/>
-        </w:rPr>
-        <w:t>A clear example of indirect requirements, is that:</w:t>
+        <w:t xml:space="preserve">A first set of tests has been realized in base </w:t>
+      </w:r>
+      <w:r>
+        <w:rPr>
+          <w:rFonts w:ascii="Calibri" w:eastAsia="Calibri" w:hAnsi="Calibri" w:cs="Calibri"/>
+          <w:b/>
+          <w:bCs/>
+        </w:rPr>
+        <w:t>to direct project requirements</w:t>
+      </w:r>
+      <w:r>
+        <w:rPr>
+          <w:rFonts w:ascii="Calibri" w:eastAsia="Calibri" w:hAnsi="Calibri" w:cs="Calibri"/>
+        </w:rPr>
+        <w:t xml:space="preserve">. A second set of tests, has been created considering the </w:t>
+      </w:r>
+      <w:r>
+        <w:rPr>
+          <w:rFonts w:ascii="Calibri" w:eastAsia="Calibri" w:hAnsi="Calibri" w:cs="Calibri"/>
+          <w:b/>
+          <w:bCs/>
+        </w:rPr>
+        <w:t>indirect requirements</w:t>
+      </w:r>
+      <w:r>
+        <w:rPr>
+          <w:rFonts w:ascii="Calibri" w:eastAsia="Calibri" w:hAnsi="Calibri" w:cs="Calibri"/>
+        </w:rPr>
+        <w:t xml:space="preserve"> of the project, where, for indirect requirements, we intend all the requirements that has not been explicitly indicated in the project statement, but are essentials in order to avoid elaboration anomalies or bugs. </w:t>
+      </w:r>
+      <w:r>
+        <w:rPr>
+          <w:rFonts w:ascii="Calibri" w:eastAsia="Calibri" w:hAnsi="Calibri" w:cs="Calibri"/>
+        </w:rPr>
+        <w:t xml:space="preserve">An example of test that has been created for an </w:t>
+      </w:r>
+      <w:proofErr w:type="gramStart"/>
+      <w:r>
+        <w:rPr>
+          <w:rFonts w:ascii="Calibri" w:eastAsia="Calibri" w:hAnsi="Calibri" w:cs="Calibri"/>
+        </w:rPr>
+        <w:t>implicit requirements</w:t>
+      </w:r>
+      <w:proofErr w:type="gramEnd"/>
+      <w:r>
+        <w:rPr>
+          <w:rFonts w:ascii="Calibri" w:eastAsia="Calibri" w:hAnsi="Calibri" w:cs="Calibri"/>
+        </w:rPr>
+        <w:t>, is that the message provided by the user by the WPF form, must not be empty.</w:t>
+      </w:r>
+    </w:p>
+    <w:p>
+      <w:pPr>
+        <w:spacing w:after="200" w:line="276" w:lineRule="auto"/>
+        <w:rPr>
+          <w:rFonts w:ascii="Calibri" w:eastAsia="Calibri" w:hAnsi="Calibri" w:cs="Calibri"/>
+        </w:rPr>
+      </w:pPr>
+      <w:r>
+        <w:rPr>
+          <w:rFonts w:ascii="Calibri" w:eastAsia="Calibri" w:hAnsi="Calibri" w:cs="Calibri"/>
+        </w:rPr>
+        <w:t>It is essential that every time a new method is implement or updated, it will be fully tested and approved, showing evidence of test success.</w:t>
+      </w:r>
+    </w:p>
+    <w:p>
+      <w:pPr>
+        <w:spacing w:after="200" w:line="276" w:lineRule="auto"/>
+        <w:rPr>
+          <w:rFonts w:ascii="Calibri" w:eastAsia="Calibri" w:hAnsi="Calibri" w:cs="Calibri"/>
+        </w:rPr>
+      </w:pPr>
+      <w:r>
+        <w:rPr>
+          <w:rFonts w:ascii="Calibri" w:eastAsia="Calibri" w:hAnsi="Calibri" w:cs="Calibri"/>
+        </w:rPr>
+        <w:t>Tested c</w:t>
+      </w:r>
+      <w:r>
+        <w:rPr>
+          <w:rFonts w:ascii="Calibri" w:eastAsia="Calibri" w:hAnsi="Calibri" w:cs="Calibri"/>
+        </w:rPr>
+        <w:t>orner</w:t>
+      </w:r>
+      <w:r>
+        <w:rPr>
+          <w:rFonts w:ascii="Calibri" w:eastAsia="Calibri" w:hAnsi="Calibri" w:cs="Calibri"/>
+        </w:rPr>
+        <w:t xml:space="preserve"> cases</w:t>
       </w:r>
     </w:p>
     <w:p>
@@ -1265,41 +1726,13 @@
         <w:rPr>
           <w:rFonts w:ascii="Calibri" w:eastAsia="Calibri" w:hAnsi="Calibri" w:cs="Calibri"/>
         </w:rPr>
-        <w:t xml:space="preserve">The given input message cannot be empty </w:t>
-      </w:r>
-      <w:proofErr w:type="gramStart"/>
-      <w:r>
-        <w:rPr>
-          <w:rFonts w:ascii="Calibri" w:eastAsia="Calibri" w:hAnsi="Calibri" w:cs="Calibri"/>
-        </w:rPr>
-        <w:t>( or</w:t>
-      </w:r>
-      <w:proofErr w:type="gramEnd"/>
-      <w:r>
-        <w:rPr>
-          <w:rFonts w:ascii="Calibri" w:eastAsia="Calibri" w:hAnsi="Calibri" w:cs="Calibri"/>
-        </w:rPr>
-        <w:t xml:space="preserve"> null). In fact, if any user will try to send an empty subject or an empty body message, an error message will be displayed. </w:t>
-      </w:r>
-    </w:p>
-    <w:p>
-      <w:pPr>
-        <w:spacing w:after="200" w:line="276" w:lineRule="auto"/>
-        <w:rPr>
-          <w:rFonts w:ascii="Calibri" w:eastAsia="Calibri" w:hAnsi="Calibri" w:cs="Calibri"/>
-        </w:rPr>
-      </w:pPr>
-      <w:r>
-        <w:rPr>
-          <w:rFonts w:ascii="Calibri" w:eastAsia="Calibri" w:hAnsi="Calibri" w:cs="Calibri"/>
-        </w:rPr>
-        <w:t>T</w:t>
-      </w:r>
-      <w:r>
-        <w:rPr>
-          <w:rFonts w:ascii="Calibri" w:eastAsia="Calibri" w:hAnsi="Calibri" w:cs="Calibri"/>
-        </w:rPr>
-        <w:t>est cases</w:t>
+        <w:t>The input provided is empty</w:t>
+      </w:r>
+      <w:r>
+        <w:rPr>
+          <w:rFonts w:ascii="Calibri" w:eastAsia="Calibri" w:hAnsi="Calibri" w:cs="Calibri"/>
+        </w:rPr>
+        <w:t xml:space="preserve"> (Message error will be given)</w:t>
       </w:r>
     </w:p>
     <w:p>
@@ -1318,7 +1751,13 @@
         <w:rPr>
           <w:rFonts w:ascii="Calibri" w:eastAsia="Calibri" w:hAnsi="Calibri" w:cs="Calibri"/>
         </w:rPr>
-        <w:t>The input provided is empty</w:t>
+        <w:t>The message input does not have any sender id</w:t>
+      </w:r>
+      <w:r>
+        <w:rPr>
+          <w:rFonts w:ascii="Calibri" w:eastAsia="Calibri" w:hAnsi="Calibri" w:cs="Calibri"/>
+        </w:rPr>
+        <w:t xml:space="preserve"> (Unknown ID will be shown during the      message output)</w:t>
       </w:r>
     </w:p>
     <w:p>
@@ -1337,7 +1776,31 @@
         <w:rPr>
           <w:rFonts w:ascii="Calibri" w:eastAsia="Calibri" w:hAnsi="Calibri" w:cs="Calibri"/>
         </w:rPr>
-        <w:t>The message input does not have any sender id</w:t>
+        <w:t>The mobile phone number of the text message sender does NOT have a proper format.</w:t>
+      </w:r>
+      <w:r>
+        <w:rPr>
+          <w:rFonts w:ascii="Calibri" w:eastAsia="Calibri" w:hAnsi="Calibri" w:cs="Calibri"/>
+        </w:rPr>
+        <w:t xml:space="preserve"> </w:t>
+      </w:r>
+      <w:r>
+        <w:rPr>
+          <w:rFonts w:ascii="Calibri" w:eastAsia="Calibri" w:hAnsi="Calibri" w:cs="Calibri"/>
+        </w:rPr>
+        <w:t>(</w:t>
+      </w:r>
+      <w:r>
+        <w:rPr>
+          <w:rFonts w:ascii="Calibri" w:eastAsia="Calibri" w:hAnsi="Calibri" w:cs="Calibri"/>
+        </w:rPr>
+        <w:t>Unknown</w:t>
+      </w:r>
+      <w:r>
+        <w:rPr>
+          <w:rFonts w:ascii="Calibri" w:eastAsia="Calibri" w:hAnsi="Calibri" w:cs="Calibri"/>
+        </w:rPr>
+        <w:t xml:space="preserve"> ID will be shown during the message output)</w:t>
       </w:r>
     </w:p>
     <w:p>
@@ -1356,60 +1819,80 @@
         <w:rPr>
           <w:rFonts w:ascii="Calibri" w:eastAsia="Calibri" w:hAnsi="Calibri" w:cs="Calibri"/>
         </w:rPr>
-        <w:t>The mobile phone number of the text message sender does NOT have a proper format.</w:t>
-      </w:r>
-    </w:p>
-    <w:p>
-      <w:pPr>
-        <w:pStyle w:val="ListParagraph"/>
-        <w:numPr>
-          <w:ilvl w:val="0"/>
-          <w:numId w:val="5"/>
-        </w:numPr>
-        <w:spacing w:after="200" w:line="276" w:lineRule="auto"/>
-        <w:rPr>
-          <w:rFonts w:ascii="Calibri" w:eastAsia="Calibri" w:hAnsi="Calibri" w:cs="Calibri"/>
-        </w:rPr>
-      </w:pPr>
-      <w:r>
-        <w:rPr>
-          <w:rFonts w:ascii="Calibri" w:eastAsia="Calibri" w:hAnsi="Calibri" w:cs="Calibri"/>
-        </w:rPr>
         <w:t>The email sender id does not have a current email format.</w:t>
       </w:r>
-    </w:p>
-    <w:p>
-      <w:pPr>
-        <w:spacing w:after="200" w:line="276" w:lineRule="auto"/>
-        <w:rPr>
-          <w:rFonts w:ascii="Calibri" w:eastAsia="Calibri" w:hAnsi="Calibri" w:cs="Calibri"/>
-        </w:rPr>
-      </w:pPr>
-      <w:r>
-        <w:rPr>
-          <w:rFonts w:ascii="Calibri" w:eastAsia="Calibri" w:hAnsi="Calibri" w:cs="Calibri"/>
-        </w:rPr>
-        <w:t>T</w:t>
-      </w:r>
-      <w:r>
-        <w:rPr>
-          <w:rFonts w:ascii="Calibri" w:eastAsia="Calibri" w:hAnsi="Calibri" w:cs="Calibri"/>
-        </w:rPr>
-        <w:t>est procedures</w:t>
-      </w:r>
-    </w:p>
-    <w:p>
-      <w:pPr>
-        <w:spacing w:after="200" w:line="276" w:lineRule="auto"/>
-        <w:rPr>
-          <w:rFonts w:ascii="Calibri" w:eastAsia="Calibri" w:hAnsi="Calibri" w:cs="Calibri"/>
-        </w:rPr>
-      </w:pPr>
-      <w:r>
-        <w:rPr>
-          <w:rFonts w:ascii="Calibri" w:eastAsia="Calibri" w:hAnsi="Calibri" w:cs="Calibri"/>
-        </w:rPr>
-        <w:t xml:space="preserve">Test report. </w:t>
+      <w:r>
+        <w:rPr>
+          <w:rFonts w:ascii="Calibri" w:eastAsia="Calibri" w:hAnsi="Calibri" w:cs="Calibri"/>
+        </w:rPr>
+        <w:t xml:space="preserve"> </w:t>
+      </w:r>
+      <w:r>
+        <w:rPr>
+          <w:rFonts w:ascii="Calibri" w:eastAsia="Calibri" w:hAnsi="Calibri" w:cs="Calibri"/>
+        </w:rPr>
+        <w:t>(</w:t>
+      </w:r>
+      <w:r>
+        <w:rPr>
+          <w:rFonts w:ascii="Calibri" w:eastAsia="Calibri" w:hAnsi="Calibri" w:cs="Calibri"/>
+        </w:rPr>
+        <w:t>Unknown</w:t>
+      </w:r>
+      <w:r>
+        <w:rPr>
+          <w:rFonts w:ascii="Calibri" w:eastAsia="Calibri" w:hAnsi="Calibri" w:cs="Calibri"/>
+        </w:rPr>
+        <w:t xml:space="preserve"> ID will be shown during the message output)</w:t>
+      </w:r>
+    </w:p>
+    <w:p>
+      <w:pPr>
+        <w:spacing w:after="200" w:line="276" w:lineRule="auto"/>
+        <w:ind w:left="2880" w:firstLine="720"/>
+        <w:rPr>
+          <w:rFonts w:ascii="Calibri" w:eastAsia="Calibri" w:hAnsi="Calibri" w:cs="Calibri"/>
+          <w:b/>
+          <w:bCs/>
+        </w:rPr>
+      </w:pPr>
+      <w:r>
+        <w:rPr>
+          <w:rFonts w:ascii="Calibri" w:eastAsia="Calibri" w:hAnsi="Calibri" w:cs="Calibri"/>
+          <w:b/>
+          <w:bCs/>
+        </w:rPr>
+        <w:t xml:space="preserve">     </w:t>
+      </w:r>
+      <w:r>
+        <w:rPr>
+          <w:rFonts w:ascii="Calibri" w:eastAsia="Calibri" w:hAnsi="Calibri" w:cs="Calibri"/>
+          <w:b/>
+          <w:bCs/>
+        </w:rPr>
+        <w:t>Test report</w:t>
+      </w:r>
+      <w:r>
+        <w:rPr>
+          <w:rFonts w:ascii="Calibri" w:eastAsia="Calibri" w:hAnsi="Calibri" w:cs="Calibri"/>
+          <w:b/>
+          <w:bCs/>
+        </w:rPr>
+        <w:t xml:space="preserve"> </w:t>
+      </w:r>
+    </w:p>
+    <w:p>
+      <w:pPr>
+        <w:spacing w:after="200" w:line="276" w:lineRule="auto"/>
+        <w:rPr>
+          <w:rFonts w:ascii="Calibri" w:eastAsia="Calibri" w:hAnsi="Calibri" w:cs="Calibri"/>
+        </w:rPr>
+      </w:pPr>
+      <w:r>
+        <w:rPr>
+          <w:rFonts w:ascii="Calibri" w:eastAsia="Calibri" w:hAnsi="Calibri" w:cs="Calibri"/>
+        </w:rPr>
+        <w:t xml:space="preserve">In the current section we will analyze the type of test conducted and an overall report about the result of these tests and bug-fixing apported thanks to the discovery of bugs during the running of tests in the platform. </w:t>
       </w:r>
     </w:p>
     <w:p>
@@ -1436,7 +1919,45 @@
         <w:rPr>
           <w:rFonts w:ascii="Calibri" w:eastAsia="Calibri" w:hAnsi="Calibri" w:cs="Calibri"/>
         </w:rPr>
-        <w:t xml:space="preserve">: two different types has been executing in the project. The first category, during the development process, called Alpha testing, made within he controlled developed environment thanks to the unit test. A second category has been made thanks to the use of random users that knowing the requirements of the application, tested the platform to detect any kind of possible anomaly and reporting to me as bug fixing. </w:t>
+        <w:t xml:space="preserve">: two different types has been executing in the project. The first category, during the development process, called Alpha testing, made within </w:t>
+      </w:r>
+      <w:r>
+        <w:rPr>
+          <w:rFonts w:ascii="Calibri" w:eastAsia="Calibri" w:hAnsi="Calibri" w:cs="Calibri"/>
+        </w:rPr>
+        <w:t>t</w:t>
+      </w:r>
+      <w:r>
+        <w:rPr>
+          <w:rFonts w:ascii="Calibri" w:eastAsia="Calibri" w:hAnsi="Calibri" w:cs="Calibri"/>
+        </w:rPr>
+        <w:t xml:space="preserve">he controlled developed environment thanks to the unit test. A second category has been made thanks to the use of random users </w:t>
+      </w:r>
+      <w:proofErr w:type="gramStart"/>
+      <w:r>
+        <w:rPr>
+          <w:rFonts w:ascii="Calibri" w:eastAsia="Calibri" w:hAnsi="Calibri" w:cs="Calibri"/>
+        </w:rPr>
+        <w:t>that</w:t>
+      </w:r>
+      <w:r>
+        <w:rPr>
+          <w:rFonts w:ascii="Calibri" w:eastAsia="Calibri" w:hAnsi="Calibri" w:cs="Calibri"/>
+        </w:rPr>
+        <w:t xml:space="preserve"> </w:t>
+      </w:r>
+      <w:r>
+        <w:rPr>
+          <w:rFonts w:ascii="Calibri" w:eastAsia="Calibri" w:hAnsi="Calibri" w:cs="Calibri"/>
+        </w:rPr>
+        <w:t xml:space="preserve"> tested</w:t>
+      </w:r>
+      <w:proofErr w:type="gramEnd"/>
+      <w:r>
+        <w:rPr>
+          <w:rFonts w:ascii="Calibri" w:eastAsia="Calibri" w:hAnsi="Calibri" w:cs="Calibri"/>
+        </w:rPr>
+        <w:t xml:space="preserve"> the platform to detect any kind of possible anomaly and reporting to me as bug fixing. </w:t>
       </w:r>
     </w:p>
     <w:p>
@@ -1522,6 +2043,7 @@
         <w:rPr>
           <w:rFonts w:ascii="Calibri" w:eastAsia="Calibri" w:hAnsi="Calibri" w:cs="Calibri"/>
         </w:rPr>
+        <w:lastRenderedPageBreak/>
         <w:t>actually pass</w:t>
       </w:r>
       <w:proofErr w:type="gramEnd"/>
@@ -1621,37 +2143,45 @@
         <w:rPr>
           <w:rFonts w:ascii="Calibri" w:eastAsia="Calibri" w:hAnsi="Calibri" w:cs="Calibri"/>
         </w:rPr>
-        <w:t xml:space="preserve"> (should </w:t>
-      </w:r>
-      <w:r>
-        <w:rPr>
-          <w:rFonts w:ascii="Calibri" w:eastAsia="Calibri" w:hAnsi="Calibri" w:cs="Calibri"/>
-        </w:rPr>
-        <w:t>include</w:t>
-      </w:r>
-      <w:r>
-        <w:rPr>
-          <w:rFonts w:ascii="Calibri" w:eastAsia="Calibri" w:hAnsi="Calibri" w:cs="Calibri"/>
-        </w:rPr>
-        <w:t xml:space="preserve"> objectives and Scope + Test </w:t>
-      </w:r>
-      <w:r>
-        <w:rPr>
-          <w:rFonts w:ascii="Calibri" w:eastAsia="Calibri" w:hAnsi="Calibri" w:cs="Calibri"/>
-        </w:rPr>
-        <w:t>item</w:t>
-      </w:r>
-      <w:r>
-        <w:rPr>
-          <w:rFonts w:ascii="Calibri" w:eastAsia="Calibri" w:hAnsi="Calibri" w:cs="Calibri"/>
-        </w:rPr>
-        <w:t>.</w:t>
-      </w:r>
-      <w:r>
-        <w:rPr>
-          <w:rFonts w:ascii="Calibri" w:eastAsia="Calibri" w:hAnsi="Calibri" w:cs="Calibri"/>
-        </w:rPr>
-        <w:t xml:space="preserve">):  all the test would be run in daily basis, running ALL the test every time a method would will be improved or modified in order to decrease the time and space complexity of the message processing. </w:t>
+        <w:t xml:space="preserve">: </w:t>
+      </w:r>
+      <w:r>
+        <w:rPr>
+          <w:rFonts w:ascii="Calibri" w:eastAsia="Calibri" w:hAnsi="Calibri" w:cs="Calibri"/>
+        </w:rPr>
+        <w:t>all the test would be run</w:t>
+      </w:r>
+      <w:r>
+        <w:rPr>
+          <w:rFonts w:ascii="Calibri" w:eastAsia="Calibri" w:hAnsi="Calibri" w:cs="Calibri"/>
+        </w:rPr>
+        <w:t xml:space="preserve">, </w:t>
+      </w:r>
+      <w:r>
+        <w:rPr>
+          <w:rFonts w:ascii="Calibri" w:eastAsia="Calibri" w:hAnsi="Calibri" w:cs="Calibri"/>
+        </w:rPr>
+        <w:t>ever</w:t>
+      </w:r>
+      <w:r>
+        <w:rPr>
+          <w:rFonts w:ascii="Calibri" w:eastAsia="Calibri" w:hAnsi="Calibri" w:cs="Calibri"/>
+        </w:rPr>
+        <w:t xml:space="preserve">y time before commit in the project sub-branch. </w:t>
+      </w:r>
+      <w:proofErr w:type="gramStart"/>
+      <w:r>
+        <w:rPr>
+          <w:rFonts w:ascii="Calibri" w:eastAsia="Calibri" w:hAnsi="Calibri" w:cs="Calibri"/>
+        </w:rPr>
+        <w:t>To  decrease</w:t>
+      </w:r>
+      <w:proofErr w:type="gramEnd"/>
+      <w:r>
+        <w:rPr>
+          <w:rFonts w:ascii="Calibri" w:eastAsia="Calibri" w:hAnsi="Calibri" w:cs="Calibri"/>
+        </w:rPr>
+        <w:t xml:space="preserve"> the changes to get any last minute error or conflict tests will be run before merge the main-sub branch of the repository and the master branch (available to user and to the potential client). </w:t>
       </w:r>
     </w:p>
     <w:p>
@@ -1672,16 +2202,7 @@
           <w:b/>
           <w:bCs/>
         </w:rPr>
-        <w:lastRenderedPageBreak/>
-        <w:t>R</w:t>
-      </w:r>
-      <w:r>
-        <w:rPr>
-          <w:rFonts w:ascii="Calibri" w:eastAsia="Calibri" w:hAnsi="Calibri" w:cs="Calibri"/>
-          <w:b/>
-          <w:bCs/>
-        </w:rPr>
-        <w:t>isks and solutions</w:t>
+        <w:t>Risks and solutions</w:t>
       </w:r>
       <w:r>
         <w:rPr>
@@ -1746,7 +2267,27 @@
         <w:rPr>
           <w:rFonts w:ascii="Calibri" w:eastAsia="Calibri" w:hAnsi="Calibri" w:cs="Calibri"/>
         </w:rPr>
-        <w:t xml:space="preserve"> for this project, it has been used the .NET unit test for the creation of unit test and the test solution explorer to monitorate, run and check the test of each test individually. </w:t>
+        <w:t xml:space="preserve"> for this project, it has been used the .NET unit test for the creation of </w:t>
+      </w:r>
+      <w:r>
+        <w:rPr>
+          <w:rFonts w:ascii="Calibri" w:eastAsia="Calibri" w:hAnsi="Calibri" w:cs="Calibri"/>
+          <w:b/>
+          <w:bCs/>
+        </w:rPr>
+        <w:t>unit test</w:t>
+      </w:r>
+      <w:r>
+        <w:rPr>
+          <w:rFonts w:ascii="Calibri" w:eastAsia="Calibri" w:hAnsi="Calibri" w:cs="Calibri"/>
+        </w:rPr>
+        <w:t>[3]</w:t>
+      </w:r>
+      <w:r>
+        <w:rPr>
+          <w:rFonts w:ascii="Calibri" w:eastAsia="Calibri" w:hAnsi="Calibri" w:cs="Calibri"/>
+        </w:rPr>
+        <w:t xml:space="preserve"> and the test solution explorer to monitorate, run and check the test of each test individually. </w:t>
       </w:r>
     </w:p>
     <w:p>
@@ -1849,14 +2390,7 @@
           <w:rFonts w:ascii="Calibri" w:eastAsia="Calibri" w:hAnsi="Calibri" w:cs="Calibri"/>
           <w:b/>
         </w:rPr>
-        <w:t>Ver</w:t>
-      </w:r>
-      <w:r>
-        <w:rPr>
-          <w:rFonts w:ascii="Calibri" w:eastAsia="Calibri" w:hAnsi="Calibri" w:cs="Calibri"/>
-          <w:b/>
-        </w:rPr>
-        <w:t xml:space="preserve">sional Control System, </w:t>
+        <w:t xml:space="preserve">Versional Control System, </w:t>
       </w:r>
       <w:r>
         <w:rPr>
@@ -1950,13 +2484,7 @@
         <w:rPr>
           <w:rFonts w:ascii="Calibri" w:eastAsia="Calibri" w:hAnsi="Calibri" w:cs="Calibri"/>
         </w:rPr>
-        <w:t xml:space="preserve"> the updates/chang</w:t>
-      </w:r>
-      <w:r>
-        <w:rPr>
-          <w:rFonts w:ascii="Calibri" w:eastAsia="Calibri" w:hAnsi="Calibri" w:cs="Calibri"/>
-        </w:rPr>
-        <w:t xml:space="preserve">es made by other developer in the project. </w:t>
+        <w:t xml:space="preserve"> the updates/changes made by other developer in the project. </w:t>
       </w:r>
     </w:p>
     <w:p>
@@ -2008,13 +2536,7 @@
         <w:rPr>
           <w:rFonts w:ascii="Calibri" w:eastAsia="Calibri" w:hAnsi="Calibri" w:cs="Calibri"/>
         </w:rPr>
-        <w:t xml:space="preserve"> platform, having so access to free infinite</w:t>
-      </w:r>
-      <w:r>
-        <w:rPr>
-          <w:rFonts w:ascii="Calibri" w:eastAsia="Calibri" w:hAnsi="Calibri" w:cs="Calibri"/>
-        </w:rPr>
-        <w:t xml:space="preserve"> numbers of private repository, and have an extremely easy management of the access granted to every development team member, on a specific repository.  </w:t>
+        <w:t xml:space="preserve"> platform, having so access to free infinite numbers of private repository, and have an extremely easy management of the access granted to every development team member, on a specific repository.  </w:t>
       </w:r>
     </w:p>
     <w:p>
@@ -2086,13 +2608,8 @@
         <w:rPr>
           <w:rFonts w:ascii="Calibri" w:eastAsia="Calibri" w:hAnsi="Calibri" w:cs="Calibri"/>
         </w:rPr>
-        <w:t xml:space="preserve">In this first part of the evolution and maintenance section, </w:t>
-      </w:r>
-      <w:r>
-        <w:rPr>
-          <w:rFonts w:ascii="Calibri" w:eastAsia="Calibri" w:hAnsi="Calibri" w:cs="Calibri"/>
-        </w:rPr>
-        <w:t xml:space="preserve">we will discuss the next evolution step of the Napier Bank Application. </w:t>
+        <w:lastRenderedPageBreak/>
+        <w:t xml:space="preserve">In this first part of the evolution and maintenance section, we will discuss the next evolution step of the Napier Bank Application. </w:t>
       </w:r>
     </w:p>
     <w:p>
@@ -2180,13 +2697,7 @@
         <w:rPr>
           <w:rFonts w:ascii="Calibri" w:eastAsia="Calibri" w:hAnsi="Calibri" w:cs="Calibri"/>
         </w:rPr>
-        <w:t xml:space="preserve"> from the user. Here, in this section, thanks to the interaction between user and application, it will be easier for both users a</w:t>
-      </w:r>
-      <w:r>
-        <w:rPr>
-          <w:rFonts w:ascii="Calibri" w:eastAsia="Calibri" w:hAnsi="Calibri" w:cs="Calibri"/>
-        </w:rPr>
-        <w:t xml:space="preserve">nd support team manage any support request. With this new update, any user will be able to directly select in the </w:t>
+        <w:t xml:space="preserve"> from the user. Here, in this section, thanks to the interaction between user and application, it will be easier for both users and support team manage any support request. With this new update, any user will be able to directly select in the </w:t>
       </w:r>
       <w:r>
         <w:rPr>
@@ -2212,7 +2723,6 @@
         <w:rPr>
           <w:rFonts w:ascii="Calibri" w:eastAsia="Calibri" w:hAnsi="Calibri" w:cs="Calibri"/>
         </w:rPr>
-        <w:lastRenderedPageBreak/>
         <w:t xml:space="preserve">Thanks to the </w:t>
       </w:r>
       <w:r>
@@ -2225,13 +2735,7 @@
         <w:rPr>
           <w:rFonts w:ascii="Calibri" w:eastAsia="Calibri" w:hAnsi="Calibri" w:cs="Calibri"/>
         </w:rPr>
-        <w:t xml:space="preserve"> presence, we will be</w:t>
-      </w:r>
-      <w:r>
-        <w:rPr>
-          <w:rFonts w:ascii="Calibri" w:eastAsia="Calibri" w:hAnsi="Calibri" w:cs="Calibri"/>
-        </w:rPr>
-        <w:t xml:space="preserve"> able to response quickly to the most popular questions and issue (FAQ), for example: How to access to the personal bank account using the Bank application or, how to get a bank statement. In this way, we will be able to solve user </w:t>
+        <w:t xml:space="preserve"> presence, we will be able to response quickly to the most popular questions and issue (FAQ), for example: How to access to the personal bank account using the Bank application or, how to get a bank statement. In this way, we will be able to solve user </w:t>
       </w:r>
       <w:proofErr w:type="gramStart"/>
       <w:r>
@@ -2245,13 +2749,7 @@
         <w:rPr>
           <w:rFonts w:ascii="Calibri" w:eastAsia="Calibri" w:hAnsi="Calibri" w:cs="Calibri"/>
         </w:rPr>
-        <w:t xml:space="preserve"> hopefully immedi</w:t>
-      </w:r>
-      <w:r>
-        <w:rPr>
-          <w:rFonts w:ascii="Calibri" w:eastAsia="Calibri" w:hAnsi="Calibri" w:cs="Calibri"/>
-        </w:rPr>
-        <w:t xml:space="preserve">ately, allowing the user team to focus on most urgent and particular cases, that require a full and human support. </w:t>
+        <w:t xml:space="preserve"> hopefully immediately, allowing the user team to focus on most urgent and particular cases, that require a full and human support. </w:t>
       </w:r>
     </w:p>
     <w:p>
@@ -2289,13 +2787,7 @@
         <w:rPr>
           <w:rFonts w:ascii="Calibri" w:eastAsia="Calibri" w:hAnsi="Calibri" w:cs="Calibri"/>
         </w:rPr>
-        <w:t xml:space="preserve"> the</w:t>
-      </w:r>
-      <w:r>
-        <w:rPr>
-          <w:rFonts w:ascii="Calibri" w:eastAsia="Calibri" w:hAnsi="Calibri" w:cs="Calibri"/>
-        </w:rPr>
-        <w:t xml:space="preserve"> </w:t>
+        <w:t xml:space="preserve"> the </w:t>
       </w:r>
       <w:r>
         <w:rPr>
@@ -2307,13 +2799,7 @@
         <w:rPr>
           <w:rFonts w:ascii="Calibri" w:eastAsia="Calibri" w:hAnsi="Calibri" w:cs="Calibri"/>
         </w:rPr>
-        <w:t xml:space="preserve"> costs predicted for the next year, in terms of hosting </w:t>
-      </w:r>
-      <w:r>
-        <w:rPr>
-          <w:rFonts w:ascii="Calibri" w:eastAsia="Calibri" w:hAnsi="Calibri" w:cs="Calibri"/>
-        </w:rPr>
-        <w:t xml:space="preserve">and version control systems team upgrade. </w:t>
+        <w:t xml:space="preserve"> costs predicted for the next year, in terms of hosting and version control systems team upgrade. </w:t>
       </w:r>
     </w:p>
     <w:p>
@@ -2450,13 +2936,7 @@
         <w:rPr>
           <w:rFonts w:ascii="Calibri" w:eastAsia="Calibri" w:hAnsi="Calibri" w:cs="Calibri"/>
         </w:rPr>
-        <w:t>Of course, thi</w:t>
-      </w:r>
-      <w:r>
-        <w:rPr>
-          <w:rFonts w:ascii="Calibri" w:eastAsia="Calibri" w:hAnsi="Calibri" w:cs="Calibri"/>
-        </w:rPr>
-        <w:t xml:space="preserve">s could potentially increase with growth of server resources required. </w:t>
+        <w:t xml:space="preserve">Of course, this could potentially increase with growth of server resources required. </w:t>
       </w:r>
     </w:p>
     <w:p>
@@ -2550,15 +3030,7 @@
           <w:b/>
           <w:bCs/>
         </w:rPr>
-        <w:t>Maintenan</w:t>
-      </w:r>
-      <w:r>
-        <w:rPr>
-          <w:rFonts w:ascii="Calibri" w:eastAsia="Calibri" w:hAnsi="Calibri" w:cs="Calibri"/>
-          <w:b/>
-          <w:bCs/>
-        </w:rPr>
-        <w:t>ce details</w:t>
+        <w:t>Maintenance details</w:t>
       </w:r>
     </w:p>
     <w:p>
@@ -2610,13 +3082,7 @@
         <w:rPr>
           <w:rFonts w:ascii="Calibri" w:eastAsia="Calibri" w:hAnsi="Calibri" w:cs="Calibri"/>
         </w:rPr>
-        <w:t xml:space="preserve"> with the entire development team and Project Manager, having its dedicated d</w:t>
-      </w:r>
-      <w:r>
-        <w:rPr>
-          <w:rFonts w:ascii="Calibri" w:eastAsia="Calibri" w:hAnsi="Calibri" w:cs="Calibri"/>
-        </w:rPr>
-        <w:t xml:space="preserve">esign process, dedicated </w:t>
+        <w:t xml:space="preserve"> with the entire development team and Project Manager, having its dedicated design process, dedicated </w:t>
       </w:r>
       <w:r>
         <w:rPr>
@@ -2654,13 +3120,8 @@
         <w:rPr>
           <w:rFonts w:ascii="Calibri" w:eastAsia="Calibri" w:hAnsi="Calibri" w:cs="Calibri"/>
         </w:rPr>
-        <w:t>At the same time, the developers needs to guarantee that if any malfunction or vulnerability has been found and/or report, it is our duty to actually report this vulnerability to the Project manager,</w:t>
-      </w:r>
-      <w:r>
-        <w:rPr>
-          <w:rFonts w:ascii="Calibri" w:eastAsia="Calibri" w:hAnsi="Calibri" w:cs="Calibri"/>
-        </w:rPr>
-        <w:t xml:space="preserve"> fix it, test again the platform and update the rest of the team about the status of this vulnerability (in review - fixing in </w:t>
+        <w:lastRenderedPageBreak/>
+        <w:t xml:space="preserve">At the same time, the developers needs to guarantee that if any malfunction or vulnerability has been found and/or report, it is our duty to actually report this vulnerability to the Project manager, fix it, test again the platform and update the rest of the team about the status of this vulnerability (in review - fixing in </w:t>
       </w:r>
       <w:r>
         <w:rPr>
@@ -2710,13 +3171,7 @@
         <w:rPr>
           <w:rFonts w:ascii="Calibri" w:eastAsia="Calibri" w:hAnsi="Calibri" w:cs="Calibri"/>
         </w:rPr>
-        <w:t xml:space="preserve"> </w:t>
-      </w:r>
-      <w:r>
-        <w:rPr>
-          <w:rFonts w:ascii="Calibri" w:eastAsia="Calibri" w:hAnsi="Calibri" w:cs="Calibri"/>
-        </w:rPr>
-        <w:t xml:space="preserve">testing, with relative code </w:t>
+        <w:t xml:space="preserve"> testing, with relative code </w:t>
       </w:r>
       <w:r>
         <w:rPr>
@@ -2748,8 +3203,190 @@
         <w:spacing w:after="200" w:line="276" w:lineRule="auto"/>
         <w:rPr>
           <w:rFonts w:ascii="Calibri" w:eastAsia="Calibri" w:hAnsi="Calibri" w:cs="Calibri"/>
-        </w:rPr>
-      </w:pPr>
+          <w:b/>
+          <w:bCs/>
+        </w:rPr>
+      </w:pPr>
+      <w:r>
+        <w:rPr>
+          <w:rFonts w:ascii="Calibri" w:eastAsia="Calibri" w:hAnsi="Calibri" w:cs="Calibri"/>
+        </w:rPr>
+        <w:tab/>
+      </w:r>
+      <w:r>
+        <w:rPr>
+          <w:rFonts w:ascii="Calibri" w:eastAsia="Calibri" w:hAnsi="Calibri" w:cs="Calibri"/>
+        </w:rPr>
+        <w:tab/>
+      </w:r>
+      <w:r>
+        <w:rPr>
+          <w:rFonts w:ascii="Calibri" w:eastAsia="Calibri" w:hAnsi="Calibri" w:cs="Calibri"/>
+        </w:rPr>
+        <w:tab/>
+      </w:r>
+      <w:r>
+        <w:rPr>
+          <w:rFonts w:ascii="Calibri" w:eastAsia="Calibri" w:hAnsi="Calibri" w:cs="Calibri"/>
+        </w:rPr>
+        <w:tab/>
+      </w:r>
+      <w:r>
+        <w:rPr>
+          <w:rFonts w:ascii="Calibri" w:eastAsia="Calibri" w:hAnsi="Calibri" w:cs="Calibri"/>
+        </w:rPr>
+        <w:tab/>
+        <w:t xml:space="preserve">   </w:t>
+      </w:r>
+      <w:r>
+        <w:rPr>
+          <w:rFonts w:ascii="Calibri" w:eastAsia="Calibri" w:hAnsi="Calibri" w:cs="Calibri"/>
+          <w:b/>
+          <w:bCs/>
+        </w:rPr>
+        <w:t xml:space="preserve"> Conclusion</w:t>
+      </w:r>
+    </w:p>
+    <w:p>
+      <w:pPr>
+        <w:spacing w:after="200" w:line="276" w:lineRule="auto"/>
+        <w:rPr>
+          <w:rFonts w:ascii="Calibri" w:eastAsia="Calibri" w:hAnsi="Calibri" w:cs="Calibri"/>
+        </w:rPr>
+      </w:pPr>
+      <w:r>
+        <w:rPr>
+          <w:rFonts w:ascii="Calibri" w:eastAsia="Calibri" w:hAnsi="Calibri" w:cs="Calibri"/>
+        </w:rPr>
+        <w:t>It is essential to recognize that with a detailed design process</w:t>
+      </w:r>
+      <w:r>
+        <w:rPr>
+          <w:rFonts w:ascii="Calibri" w:eastAsia="Calibri" w:hAnsi="Calibri" w:cs="Calibri"/>
+        </w:rPr>
+        <w:t xml:space="preserve"> focused on the analysis of the system requirements, code infrastructure, testing and needs in terms of long-term main tenement, the timeframe dedicated to the software development finalized to the first release of the platform drastically decrease, avoiding error or misunderstanding that are usually discovered during the design process. </w:t>
+      </w:r>
+    </w:p>
+    <w:p>
+      <w:pPr>
+        <w:spacing w:after="200" w:line="276" w:lineRule="auto"/>
+        <w:rPr>
+          <w:rFonts w:ascii="Calibri" w:eastAsia="Calibri" w:hAnsi="Calibri" w:cs="Calibri"/>
+          <w:b/>
+          <w:bCs/>
+        </w:rPr>
+      </w:pPr>
+      <w:r>
+        <w:rPr>
+          <w:rFonts w:ascii="Calibri" w:eastAsia="Calibri" w:hAnsi="Calibri" w:cs="Calibri"/>
+        </w:rPr>
+        <w:tab/>
+      </w:r>
+      <w:r>
+        <w:rPr>
+          <w:rFonts w:ascii="Calibri" w:eastAsia="Calibri" w:hAnsi="Calibri" w:cs="Calibri"/>
+        </w:rPr>
+        <w:tab/>
+      </w:r>
+      <w:r>
+        <w:rPr>
+          <w:rFonts w:ascii="Calibri" w:eastAsia="Calibri" w:hAnsi="Calibri" w:cs="Calibri"/>
+        </w:rPr>
+        <w:tab/>
+      </w:r>
+      <w:r>
+        <w:rPr>
+          <w:rFonts w:ascii="Calibri" w:eastAsia="Calibri" w:hAnsi="Calibri" w:cs="Calibri"/>
+        </w:rPr>
+        <w:tab/>
+      </w:r>
+      <w:r>
+        <w:rPr>
+          <w:rFonts w:ascii="Calibri" w:eastAsia="Calibri" w:hAnsi="Calibri" w:cs="Calibri"/>
+        </w:rPr>
+        <w:tab/>
+        <w:t xml:space="preserve">    </w:t>
+      </w:r>
+      <w:r>
+        <w:rPr>
+          <w:rFonts w:ascii="Calibri" w:eastAsia="Calibri" w:hAnsi="Calibri" w:cs="Calibri"/>
+          <w:b/>
+          <w:bCs/>
+        </w:rPr>
+        <w:t>References</w:t>
+      </w:r>
+    </w:p>
+    <w:p>
+      <w:pPr>
+        <w:pStyle w:val="ListParagraph"/>
+        <w:numPr>
+          <w:ilvl w:val="0"/>
+          <w:numId w:val="6"/>
+        </w:numPr>
+        <w:spacing w:after="200" w:line="276" w:lineRule="auto"/>
+        <w:rPr>
+          <w:rFonts w:ascii="Calibri" w:eastAsia="Calibri" w:hAnsi="Calibri" w:cs="Calibri"/>
+        </w:rPr>
+      </w:pPr>
+      <w:r>
+        <w:rPr>
+          <w:rFonts w:ascii="Calibri" w:eastAsia="Calibri" w:hAnsi="Calibri" w:cs="Calibri"/>
+        </w:rPr>
+        <w:t>Software enginner 09102 Napier University</w:t>
+      </w:r>
+    </w:p>
+    <w:p>
+      <w:pPr>
+        <w:pStyle w:val="ListParagraph"/>
+        <w:numPr>
+          <w:ilvl w:val="0"/>
+          <w:numId w:val="6"/>
+        </w:numPr>
+        <w:spacing w:after="200" w:line="276" w:lineRule="auto"/>
+        <w:rPr>
+          <w:rFonts w:ascii="Calibri" w:eastAsia="Calibri" w:hAnsi="Calibri" w:cs="Calibri"/>
+        </w:rPr>
+      </w:pPr>
+      <w:r>
+        <w:rPr>
+          <w:rFonts w:ascii="Calibri" w:eastAsia="Calibri" w:hAnsi="Calibri" w:cs="Calibri"/>
+        </w:rPr>
+        <w:t xml:space="preserve">Unit testing: </w:t>
+      </w:r>
+      <w:hyperlink r:id="rId11" w:history="1">
+        <w:r>
+          <w:rPr>
+            <w:rStyle w:val="Hyperlink"/>
+            <w:rFonts w:ascii="Calibri" w:eastAsia="Calibri" w:hAnsi="Calibri" w:cs="Calibri"/>
+          </w:rPr>
+          <w:t>https://martinfowler.com/bliki/UnitTest.html</w:t>
+        </w:r>
+      </w:hyperlink>
+    </w:p>
+    <w:p>
+      <w:pPr>
+        <w:pStyle w:val="ListParagraph"/>
+        <w:numPr>
+          <w:ilvl w:val="0"/>
+          <w:numId w:val="6"/>
+        </w:numPr>
+        <w:spacing w:after="200" w:line="276" w:lineRule="auto"/>
+        <w:rPr>
+          <w:rFonts w:ascii="Calibri" w:eastAsia="Calibri" w:hAnsi="Calibri" w:cs="Calibri"/>
+        </w:rPr>
+      </w:pPr>
+      <w:r>
+        <w:rPr>
+          <w:rFonts w:ascii="Calibri" w:eastAsia="Calibri" w:hAnsi="Calibri" w:cs="Calibri"/>
+        </w:rPr>
+        <w:t xml:space="preserve">Unit test in Visual Studio: </w:t>
+      </w:r>
+      <w:r>
+        <w:rPr>
+          <w:rFonts w:ascii="Calibri" w:eastAsia="Calibri" w:hAnsi="Calibri" w:cs="Calibri"/>
+        </w:rPr>
+        <w:t>https://docs.microsoft.com/en-us/visualstudio/test/unit-test-basics?view=vs-2019</w:t>
+      </w:r>
     </w:p>
     <w:sectPr>
       <w:pgSz w:w="12240" w:h="15840"/>
@@ -2917,6 +3554,95 @@
     </w:lvl>
   </w:abstractNum>
   <w:abstractNum w:abstractNumId="3" w15:restartNumberingAfterBreak="0">
+    <w:nsid w:val="39D263E1"/>
+    <w:multiLevelType w:val="hybridMultilevel"/>
+    <w:tmpl w:val="98BE369E"/>
+    <w:lvl w:ilvl="0" w:tplc="0409000F">
+      <w:start w:val="1"/>
+      <w:numFmt w:val="decimal"/>
+      <w:lvlText w:val="%1."/>
+      <w:lvlJc w:val="left"/>
+      <w:pPr>
+        <w:ind w:left="720" w:hanging="360"/>
+      </w:pPr>
+      <w:rPr>
+        <w:rFonts w:hint="default"/>
+      </w:rPr>
+    </w:lvl>
+    <w:lvl w:ilvl="1" w:tplc="04090019" w:tentative="1">
+      <w:start w:val="1"/>
+      <w:numFmt w:val="lowerLetter"/>
+      <w:lvlText w:val="%2."/>
+      <w:lvlJc w:val="left"/>
+      <w:pPr>
+        <w:ind w:left="1440" w:hanging="360"/>
+      </w:pPr>
+    </w:lvl>
+    <w:lvl w:ilvl="2" w:tplc="0409001B" w:tentative="1">
+      <w:start w:val="1"/>
+      <w:numFmt w:val="lowerRoman"/>
+      <w:lvlText w:val="%3."/>
+      <w:lvlJc w:val="right"/>
+      <w:pPr>
+        <w:ind w:left="2160" w:hanging="180"/>
+      </w:pPr>
+    </w:lvl>
+    <w:lvl w:ilvl="3" w:tplc="0409000F" w:tentative="1">
+      <w:start w:val="1"/>
+      <w:numFmt w:val="decimal"/>
+      <w:lvlText w:val="%4."/>
+      <w:lvlJc w:val="left"/>
+      <w:pPr>
+        <w:ind w:left="2880" w:hanging="360"/>
+      </w:pPr>
+    </w:lvl>
+    <w:lvl w:ilvl="4" w:tplc="04090019" w:tentative="1">
+      <w:start w:val="1"/>
+      <w:numFmt w:val="lowerLetter"/>
+      <w:lvlText w:val="%5."/>
+      <w:lvlJc w:val="left"/>
+      <w:pPr>
+        <w:ind w:left="3600" w:hanging="360"/>
+      </w:pPr>
+    </w:lvl>
+    <w:lvl w:ilvl="5" w:tplc="0409001B" w:tentative="1">
+      <w:start w:val="1"/>
+      <w:numFmt w:val="lowerRoman"/>
+      <w:lvlText w:val="%6."/>
+      <w:lvlJc w:val="right"/>
+      <w:pPr>
+        <w:ind w:left="4320" w:hanging="180"/>
+      </w:pPr>
+    </w:lvl>
+    <w:lvl w:ilvl="6" w:tplc="0409000F" w:tentative="1">
+      <w:start w:val="1"/>
+      <w:numFmt w:val="decimal"/>
+      <w:lvlText w:val="%7."/>
+      <w:lvlJc w:val="left"/>
+      <w:pPr>
+        <w:ind w:left="5040" w:hanging="360"/>
+      </w:pPr>
+    </w:lvl>
+    <w:lvl w:ilvl="7" w:tplc="04090019" w:tentative="1">
+      <w:start w:val="1"/>
+      <w:numFmt w:val="lowerLetter"/>
+      <w:lvlText w:val="%8."/>
+      <w:lvlJc w:val="left"/>
+      <w:pPr>
+        <w:ind w:left="5760" w:hanging="360"/>
+      </w:pPr>
+    </w:lvl>
+    <w:lvl w:ilvl="8" w:tplc="0409001B" w:tentative="1">
+      <w:start w:val="1"/>
+      <w:numFmt w:val="lowerRoman"/>
+      <w:lvlText w:val="%9."/>
+      <w:lvlJc w:val="right"/>
+      <w:pPr>
+        <w:ind w:left="6480" w:hanging="180"/>
+      </w:pPr>
+    </w:lvl>
+  </w:abstractNum>
+  <w:abstractNum w:abstractNumId="4" w15:restartNumberingAfterBreak="0">
     <w:nsid w:val="6843157E"/>
     <w:multiLevelType w:val="multilevel"/>
     <w:tmpl w:val="8DE03030"/>
@@ -2967,7 +3693,7 @@
       <w:lvlJc w:val="left"/>
     </w:lvl>
   </w:abstractNum>
-  <w:abstractNum w:abstractNumId="4" w15:restartNumberingAfterBreak="0">
+  <w:abstractNum w:abstractNumId="5" w15:restartNumberingAfterBreak="0">
     <w:nsid w:val="7E14243C"/>
     <w:multiLevelType w:val="multilevel"/>
     <w:tmpl w:val="C85056A4"/>
@@ -3030,7 +3756,7 @@
     <w:abstractNumId w:val="2"/>
   </w:num>
   <w:num w:numId="2">
-    <w:abstractNumId w:val="4"/>
+    <w:abstractNumId w:val="5"/>
   </w:num>
   <w:num w:numId="3">
     <w:abstractNumId w:val="1"/>
@@ -3039,6 +3765,9 @@
     <w:abstractNumId w:val="0"/>
   </w:num>
   <w:num w:numId="5">
+    <w:abstractNumId w:val="4"/>
+  </w:num>
+  <w:num w:numId="6">
     <w:abstractNumId w:val="3"/>
   </w:num>
 </w:numbering>

</xml_diff>